<commit_message>
added DF Diagrams + fixed quantity validation in stockout form
</commit_message>
<xml_diff>
--- a/Documentation/Inventory Management Documentation.docx
+++ b/Documentation/Inventory Management Documentation.docx
@@ -215,16 +215,7 @@
           <w:szCs w:val="36"/>
           <w:lang w:bidi="ar-LY"/>
         </w:rPr>
-        <w:t xml:space="preserve">Advanced </w:t>
-      </w:r>
-      <w:r>
-        <w:rPr>
-          <w:rFonts w:asciiTheme="majorBidi" w:hAnsiTheme="majorBidi" w:cstheme="majorBidi"/>
-          <w:sz w:val="36"/>
-          <w:szCs w:val="36"/>
-          <w:lang w:bidi="ar-LY"/>
-        </w:rPr>
-        <w:t>Visual Programming</w:t>
+        <w:t>Advanced Visual Programming</w:t>
       </w:r>
     </w:p>
     <w:p>
@@ -463,42 +454,41 @@
           <w:rFonts w:asciiTheme="majorBidi" w:hAnsiTheme="majorBidi" w:cstheme="majorBidi"/>
           <w:sz w:val="32"/>
           <w:szCs w:val="32"/>
-          <w:rtl/>
-          <w:lang w:bidi="ar-LY"/>
-        </w:rPr>
-        <w:t>2020-2021</w:t>
-      </w:r>
-    </w:p>
-    <w:p>
-      <w:pPr>
-        <w:rPr>
-          <w:rFonts w:asciiTheme="majorBidi" w:hAnsiTheme="majorBidi" w:cstheme="majorBidi"/>
-          <w:sz w:val="32"/>
-          <w:szCs w:val="32"/>
-          <w:lang w:bidi="ar-LY"/>
-        </w:rPr>
-      </w:pPr>
-      <w:r>
-        <w:rPr>
-          <w:rFonts w:asciiTheme="majorBidi" w:hAnsiTheme="majorBidi" w:cstheme="majorBidi"/>
-          <w:sz w:val="32"/>
-          <w:szCs w:val="32"/>
-          <w:lang w:bidi="ar-LY"/>
-        </w:rPr>
-        <w:br w:type="page"/>
-      </w:r>
-    </w:p>
-    <w:p>
-      <w:pPr>
-        <w:rPr>
-          <w:rFonts w:asciiTheme="majorBidi" w:hAnsiTheme="majorBidi" w:cstheme="majorBidi"/>
-          <w:sz w:val="32"/>
-          <w:szCs w:val="32"/>
-          <w:lang w:bidi="ar-LY"/>
-        </w:rPr>
-      </w:pPr>
+          <w:lang w:bidi="ar-LY"/>
+        </w:rPr>
+        <w:t>Spring 2021</w:t>
+      </w:r>
       <w:bookmarkStart w:id="0" w:name="_GoBack"/>
       <w:bookmarkEnd w:id="0"/>
+    </w:p>
+    <w:p>
+      <w:pPr>
+        <w:rPr>
+          <w:rFonts w:asciiTheme="majorBidi" w:hAnsiTheme="majorBidi" w:cstheme="majorBidi"/>
+          <w:sz w:val="32"/>
+          <w:szCs w:val="32"/>
+          <w:lang w:bidi="ar-LY"/>
+        </w:rPr>
+      </w:pPr>
+      <w:r>
+        <w:rPr>
+          <w:rFonts w:asciiTheme="majorBidi" w:hAnsiTheme="majorBidi" w:cstheme="majorBidi"/>
+          <w:sz w:val="32"/>
+          <w:szCs w:val="32"/>
+          <w:lang w:bidi="ar-LY"/>
+        </w:rPr>
+        <w:br w:type="page"/>
+      </w:r>
+    </w:p>
+    <w:p>
+      <w:pPr>
+        <w:rPr>
+          <w:rFonts w:asciiTheme="majorBidi" w:hAnsiTheme="majorBidi" w:cstheme="majorBidi"/>
+          <w:sz w:val="32"/>
+          <w:szCs w:val="32"/>
+          <w:lang w:bidi="ar-LY"/>
+        </w:rPr>
+      </w:pPr>
     </w:p>
     <w:sectPr>
       <w:pgSz w:w="12240" w:h="15840"/>

</xml_diff>